<commit_message>
Finished Ch 4 Homework
</commit_message>
<xml_diff>
--- a/Class Project/Ch-4 HW.docx
+++ b/Class Project/Ch-4 HW.docx
@@ -976,7 +976,7 @@
           <v:shape id="_x0000_i1025" type="#_x0000_t75" style="width:167.65pt;height:53.65pt" o:ole="">
             <v:imagedata r:id="rId7" o:title=""/>
           </v:shape>
-          <o:OLEObject Type="Embed" ProgID="Unknown" ShapeID="_x0000_i1025" DrawAspect="Content" ObjectID="_1644255740" r:id="rId8"/>
+          <o:OLEObject Type="Embed" ProgID="Unknown" ShapeID="_x0000_i1025" DrawAspect="Content" ObjectID="_1644257468" r:id="rId8"/>
         </w:object>
       </w:r>
     </w:p>
@@ -1105,6 +1105,222 @@
           <w:szCs w:val="24"/>
         </w:rPr>
       </w:pPr>
+      <w:r>
+        <w:rPr>
+          <w:rFonts w:ascii="Times New Roman" w:hAnsi="Times New Roman" w:cs="Times New Roman"/>
+          <w:sz w:val="24"/>
+          <w:szCs w:val="24"/>
+        </w:rPr>
+        <w:t>Draw a star schema diagram for the data warehouse.</w:t>
+      </w:r>
+    </w:p>
+    <w:p>
+      <w:pPr>
+        <w:rPr>
+          <w:rFonts w:ascii="Times New Roman" w:hAnsi="Times New Roman" w:cs="Times New Roman"/>
+          <w:sz w:val="24"/>
+          <w:szCs w:val="24"/>
+        </w:rPr>
+      </w:pPr>
+    </w:p>
+    <w:p>
+      <w:pPr>
+        <w:rPr>
+          <w:rFonts w:ascii="Times New Roman" w:hAnsi="Times New Roman" w:cs="Times New Roman"/>
+          <w:sz w:val="24"/>
+          <w:szCs w:val="24"/>
+        </w:rPr>
+      </w:pPr>
+    </w:p>
+    <w:p>
+      <w:pPr>
+        <w:rPr>
+          <w:rFonts w:ascii="Times New Roman" w:hAnsi="Times New Roman" w:cs="Times New Roman"/>
+          <w:sz w:val="24"/>
+          <w:szCs w:val="24"/>
+        </w:rPr>
+      </w:pPr>
+      <w:r>
+        <w:rPr>
+          <w:noProof/>
+        </w:rPr>
+        <w:lastRenderedPageBreak/>
+        <w:drawing>
+          <wp:inline distT="0" distB="0" distL="0" distR="0" wp14:anchorId="3024E9F2" wp14:editId="261DF353">
+            <wp:extent cx="5943600" cy="2907665"/>
+            <wp:effectExtent l="0" t="0" r="0" b="6985"/>
+            <wp:docPr id="3" name="Picture 3"/>
+            <wp:cNvGraphicFramePr>
+              <a:graphicFrameLocks xmlns:a="http://schemas.openxmlformats.org/drawingml/2006/main" noChangeAspect="1"/>
+            </wp:cNvGraphicFramePr>
+            <a:graphic xmlns:a="http://schemas.openxmlformats.org/drawingml/2006/main">
+              <a:graphicData uri="http://schemas.openxmlformats.org/drawingml/2006/picture">
+                <pic:pic xmlns:pic="http://schemas.openxmlformats.org/drawingml/2006/picture">
+                  <pic:nvPicPr>
+                    <pic:cNvPr id="1" name=""/>
+                    <pic:cNvPicPr/>
+                  </pic:nvPicPr>
+                  <pic:blipFill>
+                    <a:blip r:embed="rId9"/>
+                    <a:stretch>
+                      <a:fillRect/>
+                    </a:stretch>
+                  </pic:blipFill>
+                  <pic:spPr>
+                    <a:xfrm>
+                      <a:off x="0" y="0"/>
+                      <a:ext cx="5943600" cy="2907665"/>
+                    </a:xfrm>
+                    <a:prstGeom prst="rect">
+                      <a:avLst/>
+                    </a:prstGeom>
+                  </pic:spPr>
+                </pic:pic>
+              </a:graphicData>
+            </a:graphic>
+          </wp:inline>
+        </w:drawing>
+      </w:r>
+    </w:p>
+    <w:p>
+      <w:pPr>
+        <w:rPr>
+          <w:rFonts w:ascii="Times New Roman" w:hAnsi="Times New Roman" w:cs="Times New Roman"/>
+          <w:sz w:val="24"/>
+          <w:szCs w:val="24"/>
+        </w:rPr>
+      </w:pPr>
+      <w:r>
+        <w:rPr>
+          <w:rFonts w:ascii="Times New Roman" w:hAnsi="Times New Roman" w:cs="Times New Roman"/>
+          <w:sz w:val="24"/>
+          <w:szCs w:val="24"/>
+        </w:rPr>
+        <w:t>(b</w:t>
+      </w:r>
+      <w:r>
+        <w:rPr>
+          <w:rFonts w:ascii="Times New Roman" w:hAnsi="Times New Roman" w:cs="Times New Roman"/>
+          <w:sz w:val="24"/>
+          <w:szCs w:val="24"/>
+        </w:rPr>
+        <w:t xml:space="preserve">) </w:t>
+      </w:r>
+      <w:r>
+        <w:rPr>
+          <w:rFonts w:ascii="Times New Roman" w:hAnsi="Times New Roman" w:cs="Times New Roman"/>
+          <w:sz w:val="24"/>
+          <w:szCs w:val="24"/>
+        </w:rPr>
+        <w:t>Starting with the base cuboid [date, spectator, location, game], what specific OLAP</w:t>
+      </w:r>
+      <w:r>
+        <w:rPr>
+          <w:rFonts w:ascii="Times New Roman" w:hAnsi="Times New Roman" w:cs="Times New Roman"/>
+          <w:sz w:val="24"/>
+          <w:szCs w:val="24"/>
+        </w:rPr>
+        <w:t xml:space="preserve"> </w:t>
+      </w:r>
+      <w:r>
+        <w:rPr>
+          <w:rFonts w:ascii="Times New Roman" w:hAnsi="Times New Roman" w:cs="Times New Roman"/>
+          <w:sz w:val="24"/>
+          <w:szCs w:val="24"/>
+        </w:rPr>
+        <w:t>operations should you perform in order to list the total charge paid by student</w:t>
+      </w:r>
+      <w:r>
+        <w:rPr>
+          <w:rFonts w:ascii="Times New Roman" w:hAnsi="Times New Roman" w:cs="Times New Roman"/>
+          <w:sz w:val="24"/>
+          <w:szCs w:val="24"/>
+        </w:rPr>
+        <w:t xml:space="preserve"> </w:t>
+      </w:r>
+      <w:r>
+        <w:rPr>
+          <w:rFonts w:ascii="Times New Roman" w:hAnsi="Times New Roman" w:cs="Times New Roman"/>
+          <w:sz w:val="24"/>
+          <w:szCs w:val="24"/>
+        </w:rPr>
+        <w:t>spectators at GM Place in 2010</w:t>
+      </w:r>
+      <w:r>
+        <w:rPr>
+          <w:rFonts w:ascii="Times New Roman" w:hAnsi="Times New Roman" w:cs="Times New Roman"/>
+          <w:sz w:val="24"/>
+          <w:szCs w:val="24"/>
+        </w:rPr>
+        <w:t>?</w:t>
+      </w:r>
+    </w:p>
+    <w:p>
+      <w:pPr>
+        <w:rPr>
+          <w:rFonts w:ascii="Times New Roman" w:hAnsi="Times New Roman" w:cs="Times New Roman"/>
+          <w:sz w:val="24"/>
+          <w:szCs w:val="24"/>
+        </w:rPr>
+      </w:pPr>
+      <w:r>
+        <w:rPr>
+          <w:rFonts w:ascii="Times New Roman" w:hAnsi="Times New Roman" w:cs="Times New Roman"/>
+          <w:sz w:val="24"/>
+          <w:szCs w:val="24"/>
+        </w:rPr>
+        <w:t xml:space="preserve">Roll up date to year. Dice to include only students on spectator dimension, only 2010 on date dimension, and only GM Place on location dimension. Collapse game dimension. </w:t>
+      </w:r>
+    </w:p>
+    <w:p>
+      <w:pPr>
+        <w:rPr>
+          <w:rFonts w:ascii="Times New Roman" w:hAnsi="Times New Roman" w:cs="Times New Roman"/>
+          <w:sz w:val="24"/>
+          <w:szCs w:val="24"/>
+        </w:rPr>
+      </w:pPr>
+      <w:r>
+        <w:rPr>
+          <w:rFonts w:ascii="Times New Roman" w:hAnsi="Times New Roman" w:cs="Times New Roman"/>
+          <w:sz w:val="24"/>
+          <w:szCs w:val="24"/>
+        </w:rPr>
+        <w:t>(c) Bitmap indexing is useful in data warehousing. Taking this cube as an example,</w:t>
+      </w:r>
+      <w:r>
+        <w:rPr>
+          <w:rFonts w:ascii="Times New Roman" w:hAnsi="Times New Roman" w:cs="Times New Roman"/>
+          <w:sz w:val="24"/>
+          <w:szCs w:val="24"/>
+        </w:rPr>
+        <w:t xml:space="preserve"> </w:t>
+      </w:r>
+      <w:r>
+        <w:rPr>
+          <w:rFonts w:ascii="Times New Roman" w:hAnsi="Times New Roman" w:cs="Times New Roman"/>
+          <w:sz w:val="24"/>
+          <w:szCs w:val="24"/>
+        </w:rPr>
+        <w:t>briefly discuss advantages and problems of using a bitmap index structure.</w:t>
+      </w:r>
+    </w:p>
+    <w:p>
+      <w:pPr>
+        <w:rPr>
+          <w:rFonts w:ascii="Times New Roman" w:hAnsi="Times New Roman" w:cs="Times New Roman"/>
+          <w:sz w:val="24"/>
+          <w:szCs w:val="24"/>
+        </w:rPr>
+      </w:pPr>
+      <w:r>
+        <w:rPr>
+          <w:rFonts w:ascii="Times New Roman" w:hAnsi="Times New Roman" w:cs="Times New Roman"/>
+          <w:sz w:val="24"/>
+          <w:szCs w:val="24"/>
+        </w:rPr>
+        <w:t xml:space="preserve">Bitmap indexing creates a bit vector of zeros and ones for each distinct value on each dimension. Bitmap indexes save space compared to the size of the original table. Bitmap indexes are also useful when running queries with multiple dimension specifications, such as above where we specify that we only want students at GM Place in 2010. Bitmap indexing is not the most efficient for domains with many distinct values. If this data cube has many distinct values, then bitmap indexing is not suitable. </w:t>
+      </w:r>
       <w:bookmarkStart w:id="0" w:name="_GoBack"/>
       <w:bookmarkEnd w:id="0"/>
       <w:r>
@@ -1113,279 +1329,7 @@
           <w:sz w:val="24"/>
           <w:szCs w:val="24"/>
         </w:rPr>
-        <w:t>Draw a star schema diagram for the data warehouse.</w:t>
-      </w:r>
-    </w:p>
-    <w:p>
-      <w:pPr>
-        <w:rPr>
-          <w:rFonts w:ascii="Times New Roman" w:hAnsi="Times New Roman" w:cs="Times New Roman"/>
-          <w:sz w:val="24"/>
-          <w:szCs w:val="24"/>
-        </w:rPr>
-      </w:pPr>
-    </w:p>
-    <w:p>
-      <w:pPr>
-        <w:rPr>
-          <w:rFonts w:ascii="Times New Roman" w:hAnsi="Times New Roman" w:cs="Times New Roman"/>
-          <w:sz w:val="24"/>
-          <w:szCs w:val="24"/>
-        </w:rPr>
-      </w:pPr>
-    </w:p>
-    <w:tbl>
-      <w:tblPr>
-        <w:tblStyle w:val="TableGrid"/>
-        <w:tblW w:w="0" w:type="auto"/>
-        <w:tblLook w:val="04A0" w:firstRow="1" w:lastRow="0" w:firstColumn="1" w:lastColumn="0" w:noHBand="0" w:noVBand="1"/>
-      </w:tblPr>
-      <w:tblGrid>
-        <w:gridCol w:w="1643"/>
-      </w:tblGrid>
-      <w:tr>
-        <w:tc>
-          <w:tcPr>
-            <w:tcW w:w="0" w:type="auto"/>
-          </w:tcPr>
-          <w:p>
-            <w:pPr>
-              <w:rPr>
-                <w:rFonts w:ascii="Times New Roman" w:hAnsi="Times New Roman" w:cs="Times New Roman"/>
-                <w:sz w:val="24"/>
-                <w:szCs w:val="24"/>
-              </w:rPr>
-            </w:pPr>
-            <w:proofErr w:type="spellStart"/>
-            <w:r>
-              <w:rPr>
-                <w:rFonts w:ascii="Times New Roman" w:hAnsi="Times New Roman" w:cs="Times New Roman"/>
-                <w:sz w:val="24"/>
-                <w:szCs w:val="24"/>
-              </w:rPr>
-              <w:lastRenderedPageBreak/>
-              <w:t>Date_Key</w:t>
-            </w:r>
-            <w:proofErr w:type="spellEnd"/>
-          </w:p>
-        </w:tc>
-      </w:tr>
-      <w:tr>
-        <w:tc>
-          <w:tcPr>
-            <w:tcW w:w="0" w:type="auto"/>
-          </w:tcPr>
-          <w:p>
-            <w:pPr>
-              <w:rPr>
-                <w:rFonts w:ascii="Times New Roman" w:hAnsi="Times New Roman" w:cs="Times New Roman"/>
-                <w:sz w:val="24"/>
-                <w:szCs w:val="24"/>
-              </w:rPr>
-            </w:pPr>
-            <w:proofErr w:type="spellStart"/>
-            <w:r>
-              <w:rPr>
-                <w:rFonts w:ascii="Times New Roman" w:hAnsi="Times New Roman" w:cs="Times New Roman"/>
-                <w:sz w:val="24"/>
-                <w:szCs w:val="24"/>
-              </w:rPr>
-              <w:t>Spectator_Key</w:t>
-            </w:r>
-            <w:proofErr w:type="spellEnd"/>
-          </w:p>
-        </w:tc>
-      </w:tr>
-      <w:tr>
-        <w:tc>
-          <w:tcPr>
-            <w:tcW w:w="0" w:type="auto"/>
-          </w:tcPr>
-          <w:p>
-            <w:pPr>
-              <w:rPr>
-                <w:rFonts w:ascii="Times New Roman" w:hAnsi="Times New Roman" w:cs="Times New Roman"/>
-                <w:sz w:val="24"/>
-                <w:szCs w:val="24"/>
-              </w:rPr>
-            </w:pPr>
-            <w:proofErr w:type="spellStart"/>
-            <w:r>
-              <w:rPr>
-                <w:rFonts w:ascii="Times New Roman" w:hAnsi="Times New Roman" w:cs="Times New Roman"/>
-                <w:sz w:val="24"/>
-                <w:szCs w:val="24"/>
-              </w:rPr>
-              <w:t>Location_Key</w:t>
-            </w:r>
-            <w:proofErr w:type="spellEnd"/>
-          </w:p>
-        </w:tc>
-      </w:tr>
-      <w:tr>
-        <w:tc>
-          <w:tcPr>
-            <w:tcW w:w="0" w:type="auto"/>
-          </w:tcPr>
-          <w:p>
-            <w:pPr>
-              <w:rPr>
-                <w:rFonts w:ascii="Times New Roman" w:hAnsi="Times New Roman" w:cs="Times New Roman"/>
-                <w:sz w:val="24"/>
-                <w:szCs w:val="24"/>
-              </w:rPr>
-            </w:pPr>
-            <w:proofErr w:type="spellStart"/>
-            <w:r>
-              <w:rPr>
-                <w:rFonts w:ascii="Times New Roman" w:hAnsi="Times New Roman" w:cs="Times New Roman"/>
-                <w:sz w:val="24"/>
-                <w:szCs w:val="24"/>
-              </w:rPr>
-              <w:t>Game_Key</w:t>
-            </w:r>
-            <w:proofErr w:type="spellEnd"/>
-          </w:p>
-        </w:tc>
-      </w:tr>
-      <w:tr>
-        <w:tc>
-          <w:tcPr>
-            <w:tcW w:w="0" w:type="auto"/>
-          </w:tcPr>
-          <w:p>
-            <w:pPr>
-              <w:rPr>
-                <w:rFonts w:ascii="Times New Roman" w:hAnsi="Times New Roman" w:cs="Times New Roman"/>
-                <w:sz w:val="24"/>
-                <w:szCs w:val="24"/>
-              </w:rPr>
-            </w:pPr>
-            <w:r>
-              <w:rPr>
-                <w:rFonts w:ascii="Times New Roman" w:hAnsi="Times New Roman" w:cs="Times New Roman"/>
-                <w:sz w:val="24"/>
-                <w:szCs w:val="24"/>
-              </w:rPr>
-              <w:t>Count</w:t>
-            </w:r>
-          </w:p>
-        </w:tc>
-      </w:tr>
-      <w:tr>
-        <w:tc>
-          <w:tcPr>
-            <w:tcW w:w="0" w:type="auto"/>
-          </w:tcPr>
-          <w:p>
-            <w:pPr>
-              <w:rPr>
-                <w:rFonts w:ascii="Times New Roman" w:hAnsi="Times New Roman" w:cs="Times New Roman"/>
-                <w:sz w:val="24"/>
-                <w:szCs w:val="24"/>
-              </w:rPr>
-            </w:pPr>
-            <w:r>
-              <w:rPr>
-                <w:rFonts w:ascii="Times New Roman" w:hAnsi="Times New Roman" w:cs="Times New Roman"/>
-                <w:sz w:val="24"/>
-                <w:szCs w:val="24"/>
-              </w:rPr>
-              <w:t>Charge</w:t>
-            </w:r>
-          </w:p>
-        </w:tc>
-      </w:tr>
-    </w:tbl>
-    <w:p>
-      <w:pPr>
-        <w:rPr>
-          <w:rFonts w:ascii="Times New Roman" w:hAnsi="Times New Roman" w:cs="Times New Roman"/>
-          <w:sz w:val="24"/>
-          <w:szCs w:val="24"/>
-        </w:rPr>
-      </w:pPr>
-    </w:p>
-    <w:p>
-      <w:pPr>
-        <w:rPr>
-          <w:rFonts w:ascii="Times New Roman" w:hAnsi="Times New Roman" w:cs="Times New Roman"/>
-          <w:sz w:val="24"/>
-          <w:szCs w:val="24"/>
-        </w:rPr>
-      </w:pPr>
-      <w:r>
-        <w:rPr>
-          <w:rFonts w:ascii="Times New Roman" w:hAnsi="Times New Roman" w:cs="Times New Roman"/>
-          <w:sz w:val="24"/>
-          <w:szCs w:val="24"/>
-        </w:rPr>
-        <w:t>(b) Starting with the base cuboid [date, spectator, location, game], what specific OLAP</w:t>
-      </w:r>
-      <w:r>
-        <w:rPr>
-          <w:rFonts w:ascii="Times New Roman" w:hAnsi="Times New Roman" w:cs="Times New Roman"/>
-          <w:sz w:val="24"/>
-          <w:szCs w:val="24"/>
-        </w:rPr>
         <w:t xml:space="preserve"> </w:t>
-      </w:r>
-      <w:r>
-        <w:rPr>
-          <w:rFonts w:ascii="Times New Roman" w:hAnsi="Times New Roman" w:cs="Times New Roman"/>
-          <w:sz w:val="24"/>
-          <w:szCs w:val="24"/>
-        </w:rPr>
-        <w:t>operations should you perform in order to list the total charge paid by student</w:t>
-      </w:r>
-      <w:r>
-        <w:rPr>
-          <w:rFonts w:ascii="Times New Roman" w:hAnsi="Times New Roman" w:cs="Times New Roman"/>
-          <w:sz w:val="24"/>
-          <w:szCs w:val="24"/>
-        </w:rPr>
-        <w:t xml:space="preserve"> </w:t>
-      </w:r>
-      <w:r>
-        <w:rPr>
-          <w:rFonts w:ascii="Times New Roman" w:hAnsi="Times New Roman" w:cs="Times New Roman"/>
-          <w:sz w:val="24"/>
-          <w:szCs w:val="24"/>
-        </w:rPr>
-        <w:t>spectators at GM Place in 2010?</w:t>
-      </w:r>
-    </w:p>
-    <w:p>
-      <w:pPr>
-        <w:rPr>
-          <w:rFonts w:ascii="Times New Roman" w:hAnsi="Times New Roman" w:cs="Times New Roman"/>
-          <w:sz w:val="24"/>
-          <w:szCs w:val="24"/>
-        </w:rPr>
-      </w:pPr>
-      <w:r>
-        <w:rPr>
-          <w:rFonts w:ascii="Times New Roman" w:hAnsi="Times New Roman" w:cs="Times New Roman"/>
-          <w:sz w:val="24"/>
-          <w:szCs w:val="24"/>
-        </w:rPr>
-        <w:t>(c) Bitmap indexing is useful in data warehousing. Taking this cube as an example,</w:t>
-      </w:r>
-      <w:r>
-        <w:rPr>
-          <w:rFonts w:ascii="Times New Roman" w:hAnsi="Times New Roman" w:cs="Times New Roman"/>
-          <w:sz w:val="24"/>
-          <w:szCs w:val="24"/>
-        </w:rPr>
-        <w:t xml:space="preserve"> </w:t>
-      </w:r>
-      <w:r>
-        <w:rPr>
-          <w:rFonts w:ascii="Times New Roman" w:hAnsi="Times New Roman" w:cs="Times New Roman"/>
-          <w:sz w:val="24"/>
-          <w:szCs w:val="24"/>
-        </w:rPr>
-        <w:t>briefly discuss advantages and problems of using a bitmap index structure.</w:t>
       </w:r>
     </w:p>
     <w:sectPr>

</xml_diff>

<commit_message>
4.4c is solved, I think
</commit_message>
<xml_diff>
--- a/Class Project/Ch-4 HW.docx
+++ b/Class Project/Ch-4 HW.docx
@@ -95,7 +95,25 @@
           <w:sz w:val="24"/>
           <w:szCs w:val="24"/>
         </w:rPr>
-        <w:t xml:space="preserve">Snowflake and Star schemas are similar. They both consist of a large fact table and then sets of smaller dimensions tables. In the Star schema, each dimension is represented by a single table. In the Snowflake schema, some dimensions tables are normalized, splitting the data into additional tables. This reduces redundancies, but may also decrease efficiency by increasing the number of joins necessary to execute queries. </w:t>
+        <w:t xml:space="preserve">Snowflake and Star schemas are similar. They both consist of a large fact table and then sets of smaller dimensions tables. In the Star schema, each dimension is represented by a single table. In the Snowflake schema, some dimensions tables are normalized, splitting the data into additional tables. This reduces </w:t>
+      </w:r>
+      <w:proofErr w:type="gramStart"/>
+      <w:r>
+        <w:rPr>
+          <w:rFonts w:ascii="Times New Roman" w:hAnsi="Times New Roman" w:cs="Times New Roman"/>
+          <w:sz w:val="24"/>
+          <w:szCs w:val="24"/>
+        </w:rPr>
+        <w:t>redundancies, but</w:t>
+      </w:r>
+      <w:proofErr w:type="gramEnd"/>
+      <w:r>
+        <w:rPr>
+          <w:rFonts w:ascii="Times New Roman" w:hAnsi="Times New Roman" w:cs="Times New Roman"/>
+          <w:sz w:val="24"/>
+          <w:szCs w:val="24"/>
+        </w:rPr>
+        <w:t xml:space="preserve"> may also decrease efficiency by increasing the number of joins necessary to execute queries. </w:t>
       </w:r>
     </w:p>
     <w:p>
@@ -426,7 +444,6 @@
         <w:rPr>
           <w:noProof/>
         </w:rPr>
-        <w:lastRenderedPageBreak/>
         <w:drawing>
           <wp:inline distT="0" distB="0" distL="0" distR="0" wp14:anchorId="29C12066" wp14:editId="5282152B">
             <wp:extent cx="5943600" cy="3157220"/>
@@ -692,7 +709,6 @@
         <w:rPr>
           <w:noProof/>
         </w:rPr>
-        <w:lastRenderedPageBreak/>
         <w:drawing>
           <wp:inline distT="0" distB="0" distL="0" distR="0" wp14:anchorId="67B19C01" wp14:editId="4750B8A7">
             <wp:extent cx="5943600" cy="2573655"/>
@@ -871,15 +887,83 @@
     </w:p>
     <w:p>
       <w:pPr>
-        <w:rPr>
-          <w:rFonts w:ascii="Times New Roman" w:hAnsi="Times New Roman" w:cs="Times New Roman"/>
-          <w:sz w:val="24"/>
-          <w:szCs w:val="24"/>
-        </w:rPr>
-      </w:pPr>
-      <w:r>
-        <w:rPr>
-          <w:rFonts w:ascii="Times New Roman" w:hAnsi="Times New Roman" w:cs="Times New Roman"/>
+        <w:ind w:firstLine="720"/>
+        <w:rPr>
+          <w:rFonts w:ascii="Times New Roman" w:hAnsi="Times New Roman" w:cs="Times New Roman"/>
+          <w:sz w:val="24"/>
+          <w:szCs w:val="24"/>
+        </w:rPr>
+      </w:pPr>
+      <w:r>
+        <w:rPr>
+          <w:rFonts w:ascii="Times New Roman" w:hAnsi="Times New Roman" w:cs="Times New Roman"/>
+          <w:sz w:val="24"/>
+          <w:szCs w:val="24"/>
+        </w:rPr>
+        <w:t>If w</w:t>
+      </w:r>
+      <w:r>
+        <w:rPr>
+          <w:rFonts w:ascii="Times New Roman" w:hAnsi="Times New Roman" w:cs="Times New Roman"/>
+          <w:sz w:val="24"/>
+          <w:szCs w:val="24"/>
+        </w:rPr>
+        <w:t>e were dealing with a 4-dimensional data cube whose dimensions had no hierarchies, we could use 2^4</w:t>
+      </w:r>
+      <w:r>
+        <w:rPr>
+          <w:rFonts w:ascii="Times New Roman" w:hAnsi="Times New Roman" w:cs="Times New Roman"/>
+          <w:sz w:val="24"/>
+          <w:szCs w:val="24"/>
+        </w:rPr>
+        <w:t xml:space="preserve"> = 16</w:t>
+      </w:r>
+      <w:r>
+        <w:rPr>
+          <w:rFonts w:ascii="Times New Roman" w:hAnsi="Times New Roman" w:cs="Times New Roman"/>
+          <w:sz w:val="24"/>
+          <w:szCs w:val="24"/>
+        </w:rPr>
+        <w:t xml:space="preserve"> (the power law) to find this answer.</w:t>
+      </w:r>
+      <w:r>
+        <w:rPr>
+          <w:rFonts w:ascii="Times New Roman" w:hAnsi="Times New Roman" w:cs="Times New Roman"/>
+          <w:sz w:val="24"/>
+          <w:szCs w:val="24"/>
+        </w:rPr>
+        <w:br/>
+      </w:r>
+      <w:r>
+        <w:rPr>
+          <w:rFonts w:ascii="Times New Roman" w:hAnsi="Times New Roman" w:cs="Times New Roman"/>
+          <w:sz w:val="24"/>
+          <w:szCs w:val="24"/>
+        </w:rPr>
+        <w:tab/>
+        <w:t>However, our dimensions have five levels each</w:t>
+      </w:r>
+      <w:r>
+        <w:rPr>
+          <w:rFonts w:ascii="Times New Roman" w:hAnsi="Times New Roman" w:cs="Times New Roman"/>
+          <w:sz w:val="24"/>
+          <w:szCs w:val="24"/>
+        </w:rPr>
+        <w:t xml:space="preserve">, so we use this formula to calculate the number of cuboids: </w:t>
+      </w:r>
+    </w:p>
+    <w:p>
+      <w:pPr>
+        <w:rPr>
+          <w:rFonts w:ascii="Times New Roman" w:hAnsi="Times New Roman" w:cs="Times New Roman"/>
+          <w:sz w:val="24"/>
+          <w:szCs w:val="24"/>
+        </w:rPr>
+      </w:pPr>
+      <w:r>
+        <w:rPr>
+          <w:rFonts w:ascii="Times New Roman" w:hAnsi="Times New Roman" w:cs="Times New Roman"/>
+          <w:noProof/>
           <w:sz w:val="24"/>
           <w:szCs w:val="24"/>
         </w:rPr>
@@ -903,61 +987,187 @@
             <v:path o:extrusionok="f" gradientshapeok="t" o:connecttype="rect"/>
             <o:lock v:ext="edit" aspectratio="t"/>
           </v:shapetype>
-          <v:shape id="_x0000_i1025" type="#_x0000_t75" style="width:167.65pt;height:53.65pt" o:ole="">
+          <v:shape id="_x0000_i1025" type="#_x0000_t75" alt="" style="width:167.8pt;height:53.35pt;mso-width-percent:0;mso-height-percent:0;mso-width-percent:0;mso-height-percent:0" o:ole="">
             <v:imagedata r:id="rId7" o:title=""/>
           </v:shape>
-          <o:OLEObject Type="Embed" ProgID="Unknown" ShapeID="_x0000_i1025" DrawAspect="Content" ObjectID="_1644258051" r:id="rId8"/>
+          <o:OLEObject Type="Embed" ProgID="Unknown" ShapeID="_x0000_i1025" DrawAspect="Content" ObjectID="_1644265356" r:id="rId8"/>
         </w:object>
       </w:r>
     </w:p>
     <w:p>
       <w:pPr>
-        <w:rPr>
-          <w:rFonts w:ascii="Times New Roman" w:hAnsi="Times New Roman" w:cs="Times New Roman"/>
-          <w:sz w:val="24"/>
-          <w:szCs w:val="24"/>
-        </w:rPr>
-      </w:pPr>
-      <w:r>
-        <w:rPr>
-          <w:rFonts w:ascii="Times New Roman" w:hAnsi="Times New Roman" w:cs="Times New Roman"/>
-          <w:sz w:val="24"/>
-          <w:szCs w:val="24"/>
-        </w:rPr>
-        <w:t xml:space="preserve">This is the formula, but </w:t>
-      </w:r>
-      <w:r>
-        <w:rPr>
-          <w:rFonts w:ascii="Times New Roman" w:hAnsi="Times New Roman" w:cs="Times New Roman"/>
-          <w:sz w:val="24"/>
-          <w:szCs w:val="24"/>
-        </w:rPr>
-        <w:t>it is unclear from the</w:t>
-      </w:r>
-      <w:r>
-        <w:rPr>
-          <w:rFonts w:ascii="Times New Roman" w:hAnsi="Times New Roman" w:cs="Times New Roman"/>
-          <w:sz w:val="24"/>
-          <w:szCs w:val="24"/>
-        </w:rPr>
-        <w:t xml:space="preserve"> textbook </w:t>
-      </w:r>
-      <w:r>
-        <w:rPr>
-          <w:rFonts w:ascii="Times New Roman" w:hAnsi="Times New Roman" w:cs="Times New Roman"/>
-          <w:sz w:val="24"/>
-          <w:szCs w:val="24"/>
-        </w:rPr>
-        <w:t>and</w:t>
-      </w:r>
-      <w:r>
-        <w:rPr>
-          <w:rFonts w:ascii="Times New Roman" w:hAnsi="Times New Roman" w:cs="Times New Roman"/>
-          <w:sz w:val="24"/>
-          <w:szCs w:val="24"/>
-        </w:rPr>
-        <w:t xml:space="preserve"> slides how to use it to calculate the number of cuboids. </w:t>
-      </w:r>
+        <w:ind w:firstLine="720"/>
+        <w:rPr>
+          <w:rFonts w:ascii="Times New Roman" w:hAnsi="Times New Roman" w:cs="Times New Roman"/>
+          <w:sz w:val="24"/>
+          <w:szCs w:val="24"/>
+        </w:rPr>
+      </w:pPr>
+      <w:r>
+        <w:rPr>
+          <w:rFonts w:ascii="Times New Roman" w:hAnsi="Times New Roman" w:cs="Times New Roman"/>
+          <w:sz w:val="24"/>
+          <w:szCs w:val="24"/>
+        </w:rPr>
+        <w:t>I</w:t>
+      </w:r>
+      <w:r>
+        <w:rPr>
+          <w:rFonts w:ascii="Times New Roman" w:hAnsi="Times New Roman" w:cs="Times New Roman"/>
+          <w:sz w:val="24"/>
+          <w:szCs w:val="24"/>
+        </w:rPr>
+        <w:t xml:space="preserve">n </w:t>
+      </w:r>
+      <w:r>
+        <w:rPr>
+          <w:rFonts w:ascii="Times New Roman" w:hAnsi="Times New Roman" w:cs="Times New Roman"/>
+          <w:sz w:val="24"/>
+          <w:szCs w:val="24"/>
+        </w:rPr>
+        <w:t>our</w:t>
+      </w:r>
+      <w:r>
+        <w:rPr>
+          <w:rFonts w:ascii="Times New Roman" w:hAnsi="Times New Roman" w:cs="Times New Roman"/>
+          <w:sz w:val="24"/>
+          <w:szCs w:val="24"/>
+        </w:rPr>
+        <w:t xml:space="preserve"> case</w:t>
+      </w:r>
+      <w:r>
+        <w:rPr>
+          <w:rFonts w:ascii="Times New Roman" w:hAnsi="Times New Roman" w:cs="Times New Roman"/>
+          <w:sz w:val="24"/>
+          <w:szCs w:val="24"/>
+        </w:rPr>
+        <w:t>, we have five levels, so</w:t>
+      </w:r>
+      <w:r>
+        <w:rPr>
+          <w:rFonts w:ascii="Times New Roman" w:hAnsi="Times New Roman" w:cs="Times New Roman"/>
+          <w:sz w:val="24"/>
+          <w:szCs w:val="24"/>
+        </w:rPr>
+        <w:t xml:space="preserve"> L</w:t>
+      </w:r>
+      <w:r>
+        <w:rPr>
+          <w:rFonts w:ascii="Times New Roman" w:hAnsi="Times New Roman" w:cs="Times New Roman"/>
+          <w:sz w:val="24"/>
+          <w:szCs w:val="24"/>
+        </w:rPr>
+        <w:softHyphen/>
+      </w:r>
+      <w:r>
+        <w:rPr>
+          <w:rFonts w:ascii="Times New Roman" w:hAnsi="Times New Roman" w:cs="Times New Roman"/>
+          <w:sz w:val="24"/>
+          <w:szCs w:val="24"/>
+          <w:vertAlign w:val="subscript"/>
+        </w:rPr>
+        <w:t xml:space="preserve">i </w:t>
+      </w:r>
+      <w:r>
+        <w:rPr>
+          <w:rFonts w:ascii="Times New Roman" w:hAnsi="Times New Roman" w:cs="Times New Roman"/>
+          <w:sz w:val="24"/>
+          <w:szCs w:val="24"/>
+        </w:rPr>
+        <w:t>= 5 for each dimension we have (and we have 4 dimensions</w:t>
+      </w:r>
+      <w:r>
+        <w:rPr>
+          <w:rFonts w:ascii="Times New Roman" w:hAnsi="Times New Roman" w:cs="Times New Roman"/>
+          <w:sz w:val="24"/>
+          <w:szCs w:val="24"/>
+        </w:rPr>
+        <w:t>, so n=4)</w:t>
+      </w:r>
+      <w:r>
+        <w:rPr>
+          <w:rFonts w:ascii="Times New Roman" w:hAnsi="Times New Roman" w:cs="Times New Roman"/>
+          <w:sz w:val="24"/>
+          <w:szCs w:val="24"/>
+        </w:rPr>
+        <w:t>.</w:t>
+      </w:r>
+    </w:p>
+    <w:p>
+      <w:pPr>
+        <w:ind w:firstLine="720"/>
+        <w:rPr>
+          <w:rFonts w:ascii="Times New Roman" w:hAnsi="Times New Roman" w:cs="Times New Roman"/>
+          <w:sz w:val="24"/>
+          <w:szCs w:val="24"/>
+        </w:rPr>
+      </w:pPr>
+      <w:r>
+        <w:rPr>
+          <w:rFonts w:ascii="Times New Roman" w:hAnsi="Times New Roman" w:cs="Times New Roman"/>
+          <w:sz w:val="24"/>
+          <w:szCs w:val="24"/>
+        </w:rPr>
+        <w:t xml:space="preserve">(5 + 1) </w:t>
+      </w:r>
+      <w:r>
+        <w:rPr>
+          <w:rFonts w:ascii="Times New Roman" w:hAnsi="Times New Roman" w:cs="Times New Roman"/>
+          <w:sz w:val="24"/>
+          <w:szCs w:val="24"/>
+        </w:rPr>
+        <w:t>(5 + 1)</w:t>
+      </w:r>
+      <w:r>
+        <w:rPr>
+          <w:rFonts w:ascii="Times New Roman" w:hAnsi="Times New Roman" w:cs="Times New Roman"/>
+          <w:sz w:val="24"/>
+          <w:szCs w:val="24"/>
+        </w:rPr>
+        <w:t xml:space="preserve"> </w:t>
+      </w:r>
+      <w:r>
+        <w:rPr>
+          <w:rFonts w:ascii="Times New Roman" w:hAnsi="Times New Roman" w:cs="Times New Roman"/>
+          <w:sz w:val="24"/>
+          <w:szCs w:val="24"/>
+        </w:rPr>
+        <w:t>(5 + 1)</w:t>
+      </w:r>
+      <w:r>
+        <w:rPr>
+          <w:rFonts w:ascii="Times New Roman" w:hAnsi="Times New Roman" w:cs="Times New Roman"/>
+          <w:sz w:val="24"/>
+          <w:szCs w:val="24"/>
+        </w:rPr>
+        <w:t xml:space="preserve"> </w:t>
+      </w:r>
+      <w:r>
+        <w:rPr>
+          <w:rFonts w:ascii="Times New Roman" w:hAnsi="Times New Roman" w:cs="Times New Roman"/>
+          <w:sz w:val="24"/>
+          <w:szCs w:val="24"/>
+        </w:rPr>
+        <w:t>(5 + 1)</w:t>
+      </w:r>
+      <w:r>
+        <w:rPr>
+          <w:rFonts w:ascii="Times New Roman" w:hAnsi="Times New Roman" w:cs="Times New Roman"/>
+          <w:sz w:val="24"/>
+          <w:szCs w:val="24"/>
+        </w:rPr>
+        <w:t xml:space="preserve"> = 1,296</w:t>
+      </w:r>
+    </w:p>
+    <w:p>
+      <w:pPr>
+        <w:ind w:firstLine="720"/>
+        <w:rPr>
+          <w:rFonts w:ascii="Times New Roman" w:hAnsi="Times New Roman" w:cs="Times New Roman"/>
+          <w:sz w:val="24"/>
+          <w:szCs w:val="24"/>
+        </w:rPr>
+      </w:pPr>
       <w:bookmarkStart w:id="0" w:name="_GoBack"/>
       <w:bookmarkEnd w:id="0"/>
     </w:p>
@@ -1108,7 +1318,6 @@
         <w:rPr>
           <w:noProof/>
         </w:rPr>
-        <w:lastRenderedPageBreak/>
         <w:drawing>
           <wp:inline distT="0" distB="0" distL="0" distR="0" wp14:anchorId="3024E9F2" wp14:editId="261DF353">
             <wp:extent cx="5943600" cy="2907665"/>
@@ -1562,7 +1771,7 @@
       </w:pPr>
     </w:pPrDefault>
   </w:docDefaults>
-  <w:latentStyles w:defLockedState="0" w:defUIPriority="99" w:defSemiHidden="0" w:defUnhideWhenUsed="0" w:defQFormat="0" w:count="377">
+  <w:latentStyles w:defLockedState="0" w:defUIPriority="99" w:defSemiHidden="0" w:defUnhideWhenUsed="0" w:defQFormat="0" w:count="376">
     <w:lsdException w:name="Normal" w:uiPriority="0" w:qFormat="1"/>
     <w:lsdException w:name="heading 1" w:uiPriority="9" w:qFormat="1"/>
     <w:lsdException w:name="heading 2" w:semiHidden="1" w:uiPriority="9" w:unhideWhenUsed="1" w:qFormat="1"/>
@@ -1939,7 +2148,6 @@
     <w:lsdException w:name="Hashtag" w:semiHidden="1" w:unhideWhenUsed="1"/>
     <w:lsdException w:name="Unresolved Mention" w:semiHidden="1" w:unhideWhenUsed="1"/>
     <w:lsdException w:name="Smart Link" w:semiHidden="1" w:unhideWhenUsed="1"/>
-    <w:lsdException w:name="Smart Link Error" w:semiHidden="1" w:unhideWhenUsed="1"/>
   </w:latentStyles>
   <w:style w:type="paragraph" w:default="1" w:styleId="Normal">
     <w:name w:val="Normal"/>

</xml_diff>